<commit_message>
Done, we are done
</commit_message>
<xml_diff>
--- a/Rapport.docx
+++ b/Rapport.docx
@@ -13,7 +13,35 @@
         <w:rPr>
           <w:rFonts w:ascii="Times New Roman" w:eastAsia="Times New Roman" w:hAnsi="Times New Roman" w:cs="Times New Roman"/>
         </w:rPr>
-        <w:t>Anne-Elisabeth Lelièvre 16 084 130</w:t>
+        <w:t>Anne-</w:t>
+      </w:r>
+      <w:proofErr w:type="spellStart"/>
+      <w:r>
+        <w:rPr>
+          <w:rFonts w:ascii="Times New Roman" w:eastAsia="Times New Roman" w:hAnsi="Times New Roman" w:cs="Times New Roman"/>
+        </w:rPr>
+        <w:t>Elisabeth</w:t>
+      </w:r>
+      <w:proofErr w:type="spellEnd"/>
+      <w:r>
+        <w:rPr>
+          <w:rFonts w:ascii="Times New Roman" w:eastAsia="Times New Roman" w:hAnsi="Times New Roman" w:cs="Times New Roman"/>
+        </w:rPr>
+        <w:t xml:space="preserve"> </w:t>
+      </w:r>
+      <w:proofErr w:type="spellStart"/>
+      <w:r>
+        <w:rPr>
+          <w:rFonts w:ascii="Times New Roman" w:eastAsia="Times New Roman" w:hAnsi="Times New Roman" w:cs="Times New Roman"/>
+        </w:rPr>
+        <w:t>Lelièvre</w:t>
+      </w:r>
+      <w:proofErr w:type="spellEnd"/>
+      <w:r>
+        <w:rPr>
+          <w:rFonts w:ascii="Times New Roman" w:eastAsia="Times New Roman" w:hAnsi="Times New Roman" w:cs="Times New Roman"/>
+        </w:rPr>
+        <w:t xml:space="preserve"> 16 084 130</w:t>
       </w:r>
     </w:p>
     <w:p>
@@ -849,7 +877,15 @@
           <w:sz w:val="24"/>
           <w:szCs w:val="24"/>
         </w:rPr>
-        <w:t xml:space="preserve"> dans le dossier ressources et notre analyseur doit déterminer la nature de nos 2 cartes dans notre main. Notre analyseur détermine seulement que le chiffre de la carte</w:t>
+        <w:t xml:space="preserve"> dans le dossier ressources et notre analyseur doit déterminer la nature de nos 2 cartes dans notre main. Notre analyseur détermine seulement que </w:t>
+      </w:r>
+      <w:r>
+        <w:rPr>
+          <w:rFonts w:ascii="Times New Roman" w:hAnsi="Times New Roman" w:cs="Times New Roman"/>
+          <w:sz w:val="24"/>
+          <w:szCs w:val="24"/>
+        </w:rPr>
+        <w:t>la valeur de la carte</w:t>
       </w:r>
       <w:r>
         <w:rPr>
@@ -919,47 +955,79 @@
           <w:sz w:val="24"/>
           <w:szCs w:val="24"/>
         </w:rPr>
-        <w:t xml:space="preserve"> après avoir complété le cours d’intelligence artificielle, nous avons acquis des connaissances sur la méthode des k plus proches voisins. Cette approche est une méthode d’apprentissage supervisé. Pour estimer la sortie associée à une nouvelle entrée x, la méthode des k plus proches voisins </w:t>
-      </w:r>
-      <w:r>
-        <w:rPr>
-          <w:rFonts w:ascii="Times New Roman" w:hAnsi="Times New Roman" w:cs="Times New Roman"/>
-          <w:sz w:val="24"/>
-          <w:szCs w:val="24"/>
-        </w:rPr>
-        <w:t xml:space="preserve">consiste à prendre en compte les k images </w:t>
-      </w:r>
-      <w:r>
-        <w:rPr>
-          <w:rFonts w:ascii="Times New Roman" w:hAnsi="Times New Roman" w:cs="Times New Roman"/>
-          <w:sz w:val="24"/>
-          <w:szCs w:val="24"/>
-        </w:rPr>
-        <w:t>échantillons</w:t>
-      </w:r>
-      <w:r>
-        <w:rPr>
-          <w:rFonts w:ascii="Times New Roman" w:hAnsi="Times New Roman" w:cs="Times New Roman"/>
-          <w:sz w:val="24"/>
-          <w:szCs w:val="24"/>
-        </w:rPr>
-        <w:t xml:space="preserve"> d’apprentissage dont l’entrée est la plus proche de la nouvelle entrée x. Ainsi, nous considérons la distance entre chaque pixel de l’image, ce qui nous donne le score pour l’image. Les images ayant le score minimal seraient plus proche des images de références ce qui nous permettrait de déterminer quel</w:t>
-      </w:r>
-      <w:r>
-        <w:rPr>
-          <w:rFonts w:ascii="Times New Roman" w:hAnsi="Times New Roman" w:cs="Times New Roman"/>
-          <w:sz w:val="24"/>
-          <w:szCs w:val="24"/>
-        </w:rPr>
-        <w:t>s sont</w:t>
-      </w:r>
-      <w:r>
-        <w:rPr>
-          <w:rFonts w:ascii="Times New Roman" w:hAnsi="Times New Roman" w:cs="Times New Roman"/>
-          <w:sz w:val="24"/>
-          <w:szCs w:val="24"/>
-        </w:rPr>
-        <w:t xml:space="preserve"> les 2 cartes dans notre main. U</w:t>
+        <w:t xml:space="preserve"> après avoir complété le cours d’intelligence artificielle, nous avons acquis des connaissances sur la méthode des k plus proches voisins. Cette approche est une méthode d’apprentissage supervisé. </w:t>
+      </w:r>
+      <w:r>
+        <w:rPr>
+          <w:rFonts w:ascii="Times New Roman" w:hAnsi="Times New Roman" w:cs="Times New Roman"/>
+          <w:sz w:val="24"/>
+          <w:szCs w:val="24"/>
+        </w:rPr>
+        <w:t>Dans notre cas, nous avons préalablement sélectionné des images de références que nous comparons ensuite aux images testées. N</w:t>
+      </w:r>
+      <w:r>
+        <w:rPr>
+          <w:rFonts w:ascii="Times New Roman" w:hAnsi="Times New Roman" w:cs="Times New Roman"/>
+          <w:sz w:val="24"/>
+          <w:szCs w:val="24"/>
+        </w:rPr>
+        <w:t xml:space="preserve">ous considérons la distance </w:t>
+      </w:r>
+      <w:r>
+        <w:rPr>
+          <w:rFonts w:ascii="Times New Roman" w:hAnsi="Times New Roman" w:cs="Times New Roman"/>
+          <w:sz w:val="24"/>
+          <w:szCs w:val="24"/>
+        </w:rPr>
+        <w:t xml:space="preserve">euclidienne </w:t>
+      </w:r>
+      <w:r>
+        <w:rPr>
+          <w:rFonts w:ascii="Times New Roman" w:hAnsi="Times New Roman" w:cs="Times New Roman"/>
+          <w:sz w:val="24"/>
+          <w:szCs w:val="24"/>
+        </w:rPr>
+        <w:t>entre chaque pixel de l’image</w:t>
+      </w:r>
+      <w:r>
+        <w:rPr>
+          <w:rFonts w:ascii="Times New Roman" w:hAnsi="Times New Roman" w:cs="Times New Roman"/>
+          <w:sz w:val="24"/>
+          <w:szCs w:val="24"/>
+        </w:rPr>
+        <w:t>. Ainsi,</w:t>
+      </w:r>
+      <w:r>
+        <w:rPr>
+          <w:rFonts w:ascii="Times New Roman" w:hAnsi="Times New Roman" w:cs="Times New Roman"/>
+          <w:sz w:val="24"/>
+          <w:szCs w:val="24"/>
+        </w:rPr>
+        <w:t xml:space="preserve"> en considérant</w:t>
+      </w:r>
+      <w:r>
+        <w:rPr>
+          <w:rFonts w:ascii="Times New Roman" w:hAnsi="Times New Roman" w:cs="Times New Roman"/>
+          <w:sz w:val="24"/>
+          <w:szCs w:val="24"/>
+        </w:rPr>
+        <w:t xml:space="preserve"> l’image de référence ayant la moindre distance avec l’image testée</w:t>
+      </w:r>
+      <w:r>
+        <w:rPr>
+          <w:rFonts w:ascii="Times New Roman" w:hAnsi="Times New Roman" w:cs="Times New Roman"/>
+          <w:sz w:val="24"/>
+          <w:szCs w:val="24"/>
+        </w:rPr>
+        <w:t>, nous pouvons déterminer la valeur de cette dernière.</w:t>
+      </w:r>
+      <w:r>
+        <w:rPr>
+          <w:rFonts w:ascii="Times New Roman" w:hAnsi="Times New Roman" w:cs="Times New Roman"/>
+          <w:sz w:val="24"/>
+          <w:szCs w:val="24"/>
+        </w:rPr>
+        <w:t xml:space="preserve"> U</w:t>
       </w:r>
       <w:r>
         <w:rPr>
@@ -977,6 +1045,7 @@
         </w:rPr>
         <w:t xml:space="preserve"> le devoir 2 avec le </w:t>
       </w:r>
+      <w:proofErr w:type="spellStart"/>
       <w:r>
         <w:rPr>
           <w:rFonts w:ascii="Times New Roman" w:hAnsi="Times New Roman" w:cs="Times New Roman"/>
@@ -995,6 +1064,7 @@
         </w:rPr>
         <w:t>ttaque</w:t>
       </w:r>
+      <w:proofErr w:type="spellEnd"/>
       <w:r>
         <w:rPr>
           <w:rFonts w:ascii="Times New Roman" w:hAnsi="Times New Roman" w:cs="Times New Roman"/>
@@ -1003,6 +1073,7 @@
         </w:rPr>
         <w:t xml:space="preserve">, nous avons fait une version </w:t>
       </w:r>
+      <w:proofErr w:type="spellStart"/>
       <w:r>
         <w:rPr>
           <w:rFonts w:ascii="Times New Roman" w:hAnsi="Times New Roman" w:cs="Times New Roman"/>
@@ -1012,6 +1083,7 @@
         </w:rPr>
         <w:t>SingleThread</w:t>
       </w:r>
+      <w:proofErr w:type="spellEnd"/>
       <w:r>
         <w:rPr>
           <w:rFonts w:ascii="Times New Roman" w:hAnsi="Times New Roman" w:cs="Times New Roman"/>
@@ -1020,6 +1092,7 @@
         </w:rPr>
         <w:t xml:space="preserve"> et une version </w:t>
       </w:r>
+      <w:proofErr w:type="spellStart"/>
       <w:r>
         <w:rPr>
           <w:rFonts w:ascii="Times New Roman" w:hAnsi="Times New Roman" w:cs="Times New Roman"/>
@@ -1029,22 +1102,69 @@
         </w:rPr>
         <w:t>MultiThread</w:t>
       </w:r>
-      <w:r>
-        <w:rPr>
-          <w:rFonts w:ascii="Times New Roman" w:hAnsi="Times New Roman" w:cs="Times New Roman"/>
-          <w:sz w:val="24"/>
-          <w:szCs w:val="24"/>
-        </w:rPr>
-        <w:t xml:space="preserve">. Nous avons omis la version GPU étant donné la contrainte de temps. </w:t>
-      </w:r>
-      <w:r>
-        <w:rPr>
-          <w:rFonts w:ascii="Times New Roman" w:hAnsi="Times New Roman" w:cs="Times New Roman"/>
-          <w:sz w:val="24"/>
-          <w:szCs w:val="24"/>
-        </w:rPr>
-        <w:t xml:space="preserve"> </w:t>
-      </w:r>
+      <w:proofErr w:type="spellEnd"/>
+      <w:r>
+        <w:rPr>
+          <w:rFonts w:ascii="Times New Roman" w:hAnsi="Times New Roman" w:cs="Times New Roman"/>
+          <w:i/>
+          <w:sz w:val="24"/>
+          <w:szCs w:val="24"/>
+        </w:rPr>
+        <w:t xml:space="preserve">. </w:t>
+      </w:r>
+      <w:r>
+        <w:rPr>
+          <w:rFonts w:ascii="Times New Roman" w:hAnsi="Times New Roman" w:cs="Times New Roman"/>
+          <w:sz w:val="24"/>
+          <w:szCs w:val="24"/>
+        </w:rPr>
+        <w:t>Nous comparons aussi la différence de temps d’exécution entre les deux méthodes</w:t>
+      </w:r>
+      <w:r>
+        <w:rPr>
+          <w:rFonts w:ascii="Times New Roman" w:hAnsi="Times New Roman" w:cs="Times New Roman"/>
+          <w:sz w:val="24"/>
+          <w:szCs w:val="24"/>
+        </w:rPr>
+        <w:t xml:space="preserve">. Nous avons omis la version GPU étant donné </w:t>
+      </w:r>
+      <w:r>
+        <w:rPr>
+          <w:rFonts w:ascii="Times New Roman" w:hAnsi="Times New Roman" w:cs="Times New Roman"/>
+          <w:sz w:val="24"/>
+          <w:szCs w:val="24"/>
+        </w:rPr>
+        <w:t xml:space="preserve">que nous sommes en fin de session et que nous croyons que nous avons tout de même respecté les concepts du parallélisme. </w:t>
+      </w:r>
+    </w:p>
+    <w:p>
+      <w:pPr>
+        <w:spacing w:after="0" w:line="240" w:lineRule="auto"/>
+        <w:rPr>
+          <w:rFonts w:ascii="Times New Roman" w:hAnsi="Times New Roman" w:cs="Times New Roman"/>
+          <w:sz w:val="24"/>
+          <w:szCs w:val="24"/>
+        </w:rPr>
+      </w:pPr>
+      <w:r>
+        <w:rPr>
+          <w:rFonts w:ascii="Times New Roman" w:hAnsi="Times New Roman" w:cs="Times New Roman"/>
+          <w:sz w:val="24"/>
+          <w:szCs w:val="24"/>
+        </w:rPr>
+        <w:br w:type="page"/>
+      </w:r>
+    </w:p>
+    <w:p>
+      <w:pPr>
+        <w:spacing w:line="360" w:lineRule="auto"/>
+        <w:jc w:val="both"/>
+        <w:rPr>
+          <w:rFonts w:ascii="Times New Roman" w:hAnsi="Times New Roman" w:cs="Times New Roman"/>
+          <w:sz w:val="24"/>
+          <w:szCs w:val="24"/>
+        </w:rPr>
+      </w:pPr>
     </w:p>
     <w:p>
       <w:pPr>
@@ -1068,15 +1188,7 @@
           <w:sz w:val="36"/>
           <w:szCs w:val="36"/>
         </w:rPr>
-        <w:t>D</w:t>
-      </w:r>
-      <w:r>
-        <w:rPr>
-          <w:rFonts w:ascii="Times New Roman" w:eastAsia="Times New Roman" w:hAnsi="Times New Roman" w:cs="Times New Roman"/>
-          <w:sz w:val="36"/>
-          <w:szCs w:val="36"/>
-        </w:rPr>
-        <w:t>escription du mode de déploiement</w:t>
+        <w:t>Description du mode de déploiement</w:t>
       </w:r>
       <w:bookmarkEnd w:id="2"/>
     </w:p>
@@ -1114,6 +1226,7 @@
         </w:rPr>
         <w:t xml:space="preserve"> </w:t>
       </w:r>
+      <w:proofErr w:type="spellStart"/>
       <w:r>
         <w:rPr>
           <w:rFonts w:ascii="Times New Roman" w:eastAsia="Times New Roman" w:hAnsi="Times New Roman" w:cs="Times New Roman"/>
@@ -1123,29 +1236,142 @@
         </w:rPr>
         <w:t>Analyseur.cs</w:t>
       </w:r>
-      <w:r>
-        <w:rPr>
-          <w:rFonts w:ascii="Times New Roman" w:eastAsia="Times New Roman" w:hAnsi="Times New Roman" w:cs="Times New Roman"/>
-          <w:sz w:val="24"/>
-          <w:szCs w:val="24"/>
-        </w:rPr>
-        <w:t xml:space="preserve"> qui a la logique de l’anal</w:t>
-      </w:r>
-      <w:r>
-        <w:rPr>
-          <w:rFonts w:ascii="Times New Roman" w:eastAsia="Times New Roman" w:hAnsi="Times New Roman" w:cs="Times New Roman"/>
-          <w:sz w:val="24"/>
-          <w:szCs w:val="24"/>
-        </w:rPr>
-        <w:t>yseur de nos images.</w:t>
-      </w:r>
-      <w:r>
-        <w:rPr>
-          <w:rFonts w:ascii="Times New Roman" w:eastAsia="Times New Roman" w:hAnsi="Times New Roman" w:cs="Times New Roman"/>
-          <w:sz w:val="24"/>
-          <w:szCs w:val="24"/>
-        </w:rPr>
-        <w:t xml:space="preserve"> C’est dans cette classe que nous paralysons le calcul de distance de pixel.</w:t>
+      <w:proofErr w:type="spellEnd"/>
+      <w:r>
+        <w:rPr>
+          <w:rFonts w:ascii="Times New Roman" w:eastAsia="Times New Roman" w:hAnsi="Times New Roman" w:cs="Times New Roman"/>
+          <w:sz w:val="24"/>
+          <w:szCs w:val="24"/>
+        </w:rPr>
+        <w:t xml:space="preserve"> qui s’occupe de</w:t>
+      </w:r>
+      <w:r>
+        <w:rPr>
+          <w:rFonts w:ascii="Times New Roman" w:eastAsia="Times New Roman" w:hAnsi="Times New Roman" w:cs="Times New Roman"/>
+          <w:sz w:val="24"/>
+          <w:szCs w:val="24"/>
+        </w:rPr>
+        <w:t xml:space="preserve"> la logique de </w:t>
+      </w:r>
+      <w:r>
+        <w:rPr>
+          <w:rFonts w:ascii="Times New Roman" w:eastAsia="Times New Roman" w:hAnsi="Times New Roman" w:cs="Times New Roman"/>
+          <w:sz w:val="24"/>
+          <w:szCs w:val="24"/>
+        </w:rPr>
+        <w:t>l’analyse</w:t>
+      </w:r>
+      <w:r>
+        <w:rPr>
+          <w:rFonts w:ascii="Times New Roman" w:eastAsia="Times New Roman" w:hAnsi="Times New Roman" w:cs="Times New Roman"/>
+          <w:sz w:val="24"/>
+          <w:szCs w:val="24"/>
+        </w:rPr>
+        <w:t xml:space="preserve"> de nos images.</w:t>
+      </w:r>
+      <w:r>
+        <w:rPr>
+          <w:rFonts w:ascii="Times New Roman" w:eastAsia="Times New Roman" w:hAnsi="Times New Roman" w:cs="Times New Roman"/>
+          <w:sz w:val="24"/>
+          <w:szCs w:val="24"/>
+        </w:rPr>
+        <w:t xml:space="preserve"> </w:t>
+      </w:r>
+      <w:r>
+        <w:rPr>
+          <w:rFonts w:ascii="Times New Roman" w:eastAsia="Times New Roman" w:hAnsi="Times New Roman" w:cs="Times New Roman"/>
+          <w:sz w:val="24"/>
+          <w:szCs w:val="24"/>
+        </w:rPr>
+        <w:t xml:space="preserve">Dans cette classe, </w:t>
+      </w:r>
+      <w:r>
+        <w:rPr>
+          <w:rFonts w:ascii="Times New Roman" w:eastAsia="Times New Roman" w:hAnsi="Times New Roman" w:cs="Times New Roman"/>
+          <w:sz w:val="24"/>
+          <w:szCs w:val="24"/>
+        </w:rPr>
+        <w:t xml:space="preserve">nous </w:t>
+      </w:r>
+      <w:r>
+        <w:rPr>
+          <w:rFonts w:ascii="Times New Roman" w:eastAsia="Times New Roman" w:hAnsi="Times New Roman" w:cs="Times New Roman"/>
+          <w:sz w:val="24"/>
+          <w:szCs w:val="24"/>
+        </w:rPr>
+        <w:t>parallélisons</w:t>
+      </w:r>
+      <w:r>
+        <w:rPr>
+          <w:rFonts w:ascii="Times New Roman" w:eastAsia="Times New Roman" w:hAnsi="Times New Roman" w:cs="Times New Roman"/>
+          <w:sz w:val="24"/>
+          <w:szCs w:val="24"/>
+        </w:rPr>
+        <w:t xml:space="preserve"> le calcul de</w:t>
+      </w:r>
+      <w:r>
+        <w:rPr>
+          <w:rFonts w:ascii="Times New Roman" w:eastAsia="Times New Roman" w:hAnsi="Times New Roman" w:cs="Times New Roman"/>
+          <w:sz w:val="24"/>
+          <w:szCs w:val="24"/>
+        </w:rPr>
+        <w:t>s</w:t>
+      </w:r>
+      <w:r>
+        <w:rPr>
+          <w:rFonts w:ascii="Times New Roman" w:eastAsia="Times New Roman" w:hAnsi="Times New Roman" w:cs="Times New Roman"/>
+          <w:sz w:val="24"/>
+          <w:szCs w:val="24"/>
+        </w:rPr>
+        <w:t xml:space="preserve"> distance</w:t>
+      </w:r>
+      <w:r>
+        <w:rPr>
+          <w:rFonts w:ascii="Times New Roman" w:eastAsia="Times New Roman" w:hAnsi="Times New Roman" w:cs="Times New Roman"/>
+          <w:sz w:val="24"/>
+          <w:szCs w:val="24"/>
+        </w:rPr>
+        <w:t>s</w:t>
+      </w:r>
+      <w:r>
+        <w:rPr>
+          <w:rFonts w:ascii="Times New Roman" w:eastAsia="Times New Roman" w:hAnsi="Times New Roman" w:cs="Times New Roman"/>
+          <w:sz w:val="24"/>
+          <w:szCs w:val="24"/>
+        </w:rPr>
+        <w:t xml:space="preserve"> de</w:t>
+      </w:r>
+      <w:r>
+        <w:rPr>
+          <w:rFonts w:ascii="Times New Roman" w:eastAsia="Times New Roman" w:hAnsi="Times New Roman" w:cs="Times New Roman"/>
+          <w:sz w:val="24"/>
+          <w:szCs w:val="24"/>
+        </w:rPr>
+        <w:t>s</w:t>
+      </w:r>
+      <w:r>
+        <w:rPr>
+          <w:rFonts w:ascii="Times New Roman" w:eastAsia="Times New Roman" w:hAnsi="Times New Roman" w:cs="Times New Roman"/>
+          <w:sz w:val="24"/>
+          <w:szCs w:val="24"/>
+        </w:rPr>
+        <w:t xml:space="preserve"> pixel</w:t>
+      </w:r>
+      <w:r>
+        <w:rPr>
+          <w:rFonts w:ascii="Times New Roman" w:eastAsia="Times New Roman" w:hAnsi="Times New Roman" w:cs="Times New Roman"/>
+          <w:sz w:val="24"/>
+          <w:szCs w:val="24"/>
+        </w:rPr>
+        <w:t>s</w:t>
+      </w:r>
+      <w:r>
+        <w:rPr>
+          <w:rFonts w:ascii="Times New Roman" w:eastAsia="Times New Roman" w:hAnsi="Times New Roman" w:cs="Times New Roman"/>
+          <w:sz w:val="24"/>
+          <w:szCs w:val="24"/>
+        </w:rPr>
+        <w:t>.</w:t>
       </w:r>
       <w:r>
         <w:rPr>
@@ -1155,6 +1381,7 @@
         </w:rPr>
         <w:t xml:space="preserve"> La classe </w:t>
       </w:r>
+      <w:proofErr w:type="spellStart"/>
       <w:r>
         <w:rPr>
           <w:rFonts w:ascii="Times New Roman" w:eastAsia="Times New Roman" w:hAnsi="Times New Roman" w:cs="Times New Roman"/>
@@ -1182,13 +1409,22 @@
         </w:rPr>
         <w:t>.cs</w:t>
       </w:r>
-      <w:r>
-        <w:rPr>
-          <w:rFonts w:ascii="Times New Roman" w:eastAsia="Times New Roman" w:hAnsi="Times New Roman" w:cs="Times New Roman"/>
-          <w:sz w:val="24"/>
-          <w:szCs w:val="24"/>
-        </w:rPr>
-        <w:t xml:space="preserve"> contient tous les caractéristiques propres </w:t>
+      <w:proofErr w:type="spellEnd"/>
+      <w:r>
+        <w:rPr>
+          <w:rFonts w:ascii="Times New Roman" w:eastAsia="Times New Roman" w:hAnsi="Times New Roman" w:cs="Times New Roman"/>
+          <w:sz w:val="24"/>
+          <w:szCs w:val="24"/>
+        </w:rPr>
+        <w:t xml:space="preserve"> contient toutes</w:t>
+      </w:r>
+      <w:r>
+        <w:rPr>
+          <w:rFonts w:ascii="Times New Roman" w:eastAsia="Times New Roman" w:hAnsi="Times New Roman" w:cs="Times New Roman"/>
+          <w:sz w:val="24"/>
+          <w:szCs w:val="24"/>
+        </w:rPr>
+        <w:t xml:space="preserve"> les caractéristiques propres </w:t>
       </w:r>
       <w:r>
         <w:rPr>
@@ -1214,6 +1450,7 @@
         </w:rPr>
         <w:t xml:space="preserve"> La classe </w:t>
       </w:r>
+      <w:proofErr w:type="spellStart"/>
       <w:r>
         <w:rPr>
           <w:rFonts w:ascii="Times New Roman" w:eastAsia="Times New Roman" w:hAnsi="Times New Roman" w:cs="Times New Roman"/>
@@ -1223,22 +1460,46 @@
         </w:rPr>
         <w:t>Constantes.cs</w:t>
       </w:r>
-      <w:r>
-        <w:rPr>
-          <w:rFonts w:ascii="Times New Roman" w:eastAsia="Times New Roman" w:hAnsi="Times New Roman" w:cs="Times New Roman"/>
-          <w:sz w:val="24"/>
-          <w:szCs w:val="24"/>
-        </w:rPr>
-        <w:t xml:space="preserve"> contient les coordonnées en pixel exacte de la main de nos images de références. Ces coordonnées nous servent à bien </w:t>
-      </w:r>
-      <w:r>
-        <w:rPr>
-          <w:rFonts w:ascii="Times New Roman" w:eastAsia="Times New Roman" w:hAnsi="Times New Roman" w:cs="Times New Roman"/>
-          <w:sz w:val="24"/>
-          <w:szCs w:val="24"/>
-        </w:rPr>
-        <w:lastRenderedPageBreak/>
-        <w:t xml:space="preserve">analyser pour une même dimension chaque pixel. </w:t>
+      <w:proofErr w:type="spellEnd"/>
+      <w:r>
+        <w:rPr>
+          <w:rFonts w:ascii="Times New Roman" w:eastAsia="Times New Roman" w:hAnsi="Times New Roman" w:cs="Times New Roman"/>
+          <w:sz w:val="24"/>
+          <w:szCs w:val="24"/>
+        </w:rPr>
+        <w:t xml:space="preserve"> contient les coordonnées </w:t>
+      </w:r>
+      <w:r>
+        <w:rPr>
+          <w:rFonts w:ascii="Times New Roman" w:eastAsia="Times New Roman" w:hAnsi="Times New Roman" w:cs="Times New Roman"/>
+          <w:sz w:val="24"/>
+          <w:szCs w:val="24"/>
+        </w:rPr>
+        <w:t xml:space="preserve">exactes </w:t>
+      </w:r>
+      <w:r>
+        <w:rPr>
+          <w:rFonts w:ascii="Times New Roman" w:eastAsia="Times New Roman" w:hAnsi="Times New Roman" w:cs="Times New Roman"/>
+          <w:sz w:val="24"/>
+          <w:szCs w:val="24"/>
+        </w:rPr>
+        <w:t xml:space="preserve">en pixel </w:t>
+      </w:r>
+      <w:r>
+        <w:rPr>
+          <w:rFonts w:ascii="Times New Roman" w:eastAsia="Times New Roman" w:hAnsi="Times New Roman" w:cs="Times New Roman"/>
+          <w:sz w:val="24"/>
+          <w:szCs w:val="24"/>
+        </w:rPr>
+        <w:t>des valeurs des cartes de notre main</w:t>
+      </w:r>
+      <w:r>
+        <w:rPr>
+          <w:rFonts w:ascii="Times New Roman" w:eastAsia="Times New Roman" w:hAnsi="Times New Roman" w:cs="Times New Roman"/>
+          <w:sz w:val="24"/>
+          <w:szCs w:val="24"/>
+        </w:rPr>
+        <w:t xml:space="preserve">. </w:t>
       </w:r>
       <w:r>
         <w:rPr>
@@ -1248,6 +1509,7 @@
         </w:rPr>
         <w:t xml:space="preserve">La classe </w:t>
       </w:r>
+      <w:proofErr w:type="spellStart"/>
       <w:r>
         <w:rPr>
           <w:rFonts w:ascii="Times New Roman" w:eastAsia="Times New Roman" w:hAnsi="Times New Roman" w:cs="Times New Roman"/>
@@ -1257,29 +1519,31 @@
         </w:rPr>
         <w:t>Position.cs</w:t>
       </w:r>
-      <w:r>
-        <w:rPr>
-          <w:rFonts w:ascii="Times New Roman" w:hAnsi="Times New Roman" w:cs="Times New Roman"/>
-          <w:sz w:val="24"/>
-          <w:szCs w:val="24"/>
-        </w:rPr>
-        <w:t xml:space="preserve"> contient les </w:t>
-      </w:r>
-      <w:r>
-        <w:rPr>
-          <w:rFonts w:ascii="Times New Roman" w:hAnsi="Times New Roman" w:cs="Times New Roman"/>
-          <w:sz w:val="24"/>
-          <w:szCs w:val="24"/>
-        </w:rPr>
-        <w:t>coordonnées</w:t>
-      </w:r>
-      <w:r>
-        <w:rPr>
-          <w:rFonts w:ascii="Times New Roman" w:hAnsi="Times New Roman" w:cs="Times New Roman"/>
-          <w:sz w:val="24"/>
-          <w:szCs w:val="24"/>
-        </w:rPr>
-        <w:t xml:space="preserve"> d’un pixel dans une image. </w:t>
+      <w:proofErr w:type="spellEnd"/>
+      <w:r>
+        <w:rPr>
+          <w:rFonts w:ascii="Times New Roman" w:eastAsia="Times New Roman" w:hAnsi="Times New Roman" w:cs="Times New Roman"/>
+          <w:i/>
+          <w:sz w:val="24"/>
+          <w:szCs w:val="24"/>
+        </w:rPr>
+        <w:t xml:space="preserve"> </w:t>
+      </w:r>
+      <w:r>
+        <w:rPr>
+          <w:rFonts w:ascii="Times New Roman" w:eastAsia="Times New Roman" w:hAnsi="Times New Roman" w:cs="Times New Roman"/>
+          <w:sz w:val="24"/>
+          <w:szCs w:val="24"/>
+        </w:rPr>
+        <w:t>sert à représenter des coordonnés</w:t>
+      </w:r>
+      <w:r>
+        <w:rPr>
+          <w:rFonts w:ascii="Times New Roman" w:hAnsi="Times New Roman" w:cs="Times New Roman"/>
+          <w:sz w:val="24"/>
+          <w:szCs w:val="24"/>
+        </w:rPr>
+        <w:t xml:space="preserve">. </w:t>
       </w:r>
       <w:r>
         <w:rPr>
@@ -1289,6 +1553,7 @@
         </w:rPr>
         <w:t xml:space="preserve">Les classes </w:t>
       </w:r>
+      <w:proofErr w:type="spellStart"/>
       <w:r>
         <w:rPr>
           <w:rFonts w:ascii="Times New Roman" w:hAnsi="Times New Roman" w:cs="Times New Roman"/>
@@ -1298,6 +1563,7 @@
         </w:rPr>
         <w:t>Program.cs</w:t>
       </w:r>
+      <w:proofErr w:type="spellEnd"/>
       <w:r>
         <w:rPr>
           <w:rFonts w:ascii="Times New Roman" w:hAnsi="Times New Roman" w:cs="Times New Roman"/>
@@ -1306,6 +1572,7 @@
         </w:rPr>
         <w:t xml:space="preserve"> et </w:t>
       </w:r>
+      <w:proofErr w:type="spellStart"/>
       <w:r>
         <w:rPr>
           <w:rFonts w:ascii="Times New Roman" w:hAnsi="Times New Roman" w:cs="Times New Roman"/>
@@ -1315,37 +1582,126 @@
         </w:rPr>
         <w:t>frmMain.cs</w:t>
       </w:r>
-      <w:r>
-        <w:rPr>
-          <w:rFonts w:ascii="Times New Roman" w:hAnsi="Times New Roman" w:cs="Times New Roman"/>
-          <w:sz w:val="24"/>
-          <w:szCs w:val="24"/>
-        </w:rPr>
-        <w:t xml:space="preserve"> contiennent l’ouverture de l’application permettant le choix d’exécuter le programme soit en séquentiel ou en multiple fils. </w:t>
-      </w:r>
-      <w:r>
-        <w:rPr>
-          <w:rFonts w:ascii="Times New Roman" w:hAnsi="Times New Roman" w:cs="Times New Roman"/>
-          <w:sz w:val="24"/>
-          <w:szCs w:val="24"/>
-        </w:rPr>
-        <w:t>Nos images de références tels que la table de jeux de cartes et des images de références des nombres sont répertorié</w:t>
-      </w:r>
-      <w:r>
-        <w:rPr>
-          <w:rFonts w:ascii="Times New Roman" w:hAnsi="Times New Roman" w:cs="Times New Roman"/>
-          <w:sz w:val="24"/>
-          <w:szCs w:val="24"/>
-        </w:rPr>
-        <w:t>es</w:t>
-      </w:r>
-      <w:r>
-        <w:rPr>
-          <w:rFonts w:ascii="Times New Roman" w:hAnsi="Times New Roman" w:cs="Times New Roman"/>
-          <w:sz w:val="24"/>
-          <w:szCs w:val="24"/>
-        </w:rPr>
-        <w:t xml:space="preserve"> dans le dossier </w:t>
+      <w:proofErr w:type="spellEnd"/>
+      <w:r>
+        <w:rPr>
+          <w:rFonts w:ascii="Times New Roman" w:hAnsi="Times New Roman" w:cs="Times New Roman"/>
+          <w:sz w:val="24"/>
+          <w:szCs w:val="24"/>
+        </w:rPr>
+        <w:t xml:space="preserve"> contiennent l’ouverture de l’application </w:t>
+      </w:r>
+      <w:r>
+        <w:rPr>
+          <w:rFonts w:ascii="Times New Roman" w:hAnsi="Times New Roman" w:cs="Times New Roman"/>
+          <w:sz w:val="24"/>
+          <w:szCs w:val="24"/>
+        </w:rPr>
+        <w:t xml:space="preserve">et l’interface. Notre application contient 7 boutons au total. Les boutons </w:t>
+      </w:r>
+      <w:proofErr w:type="spellStart"/>
+      <w:r>
+        <w:rPr>
+          <w:rFonts w:ascii="Times New Roman" w:hAnsi="Times New Roman" w:cs="Times New Roman"/>
+          <w:i/>
+          <w:sz w:val="24"/>
+          <w:szCs w:val="24"/>
+        </w:rPr>
+        <w:t>SingleThread</w:t>
+      </w:r>
+      <w:proofErr w:type="spellEnd"/>
+      <w:r>
+        <w:rPr>
+          <w:rFonts w:ascii="Times New Roman" w:hAnsi="Times New Roman" w:cs="Times New Roman"/>
+          <w:sz w:val="24"/>
+          <w:szCs w:val="24"/>
+        </w:rPr>
+        <w:t xml:space="preserve"> et </w:t>
+      </w:r>
+      <w:proofErr w:type="spellStart"/>
+      <w:r>
+        <w:rPr>
+          <w:rFonts w:ascii="Times New Roman" w:hAnsi="Times New Roman" w:cs="Times New Roman"/>
+          <w:i/>
+          <w:sz w:val="24"/>
+          <w:szCs w:val="24"/>
+        </w:rPr>
+        <w:t>MultiThread</w:t>
+      </w:r>
+      <w:proofErr w:type="spellEnd"/>
+      <w:r>
+        <w:rPr>
+          <w:rFonts w:ascii="Times New Roman" w:hAnsi="Times New Roman" w:cs="Times New Roman"/>
+          <w:sz w:val="24"/>
+          <w:szCs w:val="24"/>
+        </w:rPr>
+        <w:t xml:space="preserve"> exécutent l’analyse des échantillons et retourne le temps d’exécution selon leur stratégie respective. Les boutons </w:t>
+      </w:r>
+      <w:proofErr w:type="spellStart"/>
+      <w:r>
+        <w:rPr>
+          <w:rFonts w:ascii="Times New Roman" w:hAnsi="Times New Roman" w:cs="Times New Roman"/>
+          <w:i/>
+          <w:sz w:val="24"/>
+          <w:szCs w:val="24"/>
+        </w:rPr>
+        <w:t>sampleX</w:t>
+      </w:r>
+      <w:proofErr w:type="spellEnd"/>
+      <w:r>
+        <w:rPr>
+          <w:rFonts w:ascii="Times New Roman" w:hAnsi="Times New Roman" w:cs="Times New Roman"/>
+          <w:i/>
+          <w:sz w:val="24"/>
+          <w:szCs w:val="24"/>
+        </w:rPr>
+        <w:t xml:space="preserve"> </w:t>
+      </w:r>
+      <w:r>
+        <w:rPr>
+          <w:rFonts w:ascii="Times New Roman" w:hAnsi="Times New Roman" w:cs="Times New Roman"/>
+          <w:sz w:val="24"/>
+          <w:szCs w:val="24"/>
+        </w:rPr>
+        <w:t>exécutent les tests des échantillons avec chaque stratégie (</w:t>
+      </w:r>
+      <w:proofErr w:type="spellStart"/>
+      <w:r>
+        <w:rPr>
+          <w:rFonts w:ascii="Times New Roman" w:hAnsi="Times New Roman" w:cs="Times New Roman"/>
+          <w:i/>
+          <w:sz w:val="24"/>
+          <w:szCs w:val="24"/>
+        </w:rPr>
+        <w:t>MultiThread</w:t>
+      </w:r>
+      <w:proofErr w:type="spellEnd"/>
+      <w:r>
+        <w:rPr>
+          <w:rFonts w:ascii="Times New Roman" w:hAnsi="Times New Roman" w:cs="Times New Roman"/>
+          <w:sz w:val="24"/>
+          <w:szCs w:val="24"/>
+        </w:rPr>
+        <w:t xml:space="preserve"> et </w:t>
+      </w:r>
+      <w:proofErr w:type="spellStart"/>
+      <w:r>
+        <w:rPr>
+          <w:rFonts w:ascii="Times New Roman" w:hAnsi="Times New Roman" w:cs="Times New Roman"/>
+          <w:i/>
+          <w:sz w:val="24"/>
+          <w:szCs w:val="24"/>
+        </w:rPr>
+        <w:t>SingleThread</w:t>
+      </w:r>
+      <w:proofErr w:type="spellEnd"/>
+      <w:r>
+        <w:rPr>
+          <w:rFonts w:ascii="Times New Roman" w:hAnsi="Times New Roman" w:cs="Times New Roman"/>
+          <w:sz w:val="24"/>
+          <w:szCs w:val="24"/>
+        </w:rPr>
+        <w:t xml:space="preserve">) et affichent les résultats. Toutes les images sont répertoriées sous </w:t>
       </w:r>
       <w:r>
         <w:rPr>
@@ -1381,19 +1737,37 @@
         <w:spacing w:line="360" w:lineRule="auto"/>
         <w:jc w:val="both"/>
         <w:rPr>
-          <w:rFonts w:ascii="Times New Roman" w:eastAsia="Times New Roman" w:hAnsi="Times New Roman" w:cs="Times New Roman"/>
-          <w:sz w:val="24"/>
-          <w:szCs w:val="24"/>
-        </w:rPr>
-      </w:pPr>
-      <w:r>
-        <w:rPr>
-          <w:rFonts w:ascii="Times New Roman" w:hAnsi="Times New Roman" w:cs="Times New Roman"/>
-          <w:sz w:val="24"/>
-          <w:szCs w:val="24"/>
-        </w:rPr>
-        <w:t xml:space="preserve">Au sujet de la multi fils, nous avons utilisé un </w:t>
-      </w:r>
+          <w:rFonts w:ascii="Times New Roman" w:hAnsi="Times New Roman" w:cs="Times New Roman"/>
+          <w:sz w:val="24"/>
+          <w:szCs w:val="24"/>
+        </w:rPr>
+      </w:pPr>
+      <w:r>
+        <w:rPr>
+          <w:rFonts w:ascii="Times New Roman" w:hAnsi="Times New Roman" w:cs="Times New Roman"/>
+          <w:sz w:val="24"/>
+          <w:szCs w:val="24"/>
+        </w:rPr>
+        <w:t xml:space="preserve">Au sujet </w:t>
+      </w:r>
+      <w:r>
+        <w:rPr>
+          <w:rFonts w:ascii="Times New Roman" w:hAnsi="Times New Roman" w:cs="Times New Roman"/>
+          <w:sz w:val="24"/>
+          <w:szCs w:val="24"/>
+        </w:rPr>
+        <w:t>du multi fils</w:t>
+      </w:r>
+      <w:r>
+        <w:rPr>
+          <w:rFonts w:ascii="Times New Roman" w:hAnsi="Times New Roman" w:cs="Times New Roman"/>
+          <w:sz w:val="24"/>
+          <w:szCs w:val="24"/>
+        </w:rPr>
+        <w:t xml:space="preserve">, nous avons utilisé un </w:t>
+      </w:r>
+      <w:proofErr w:type="spellStart"/>
+      <w:proofErr w:type="gramStart"/>
       <w:r>
         <w:rPr>
           <w:rFonts w:ascii="Times New Roman" w:hAnsi="Times New Roman" w:cs="Times New Roman"/>
@@ -1401,15 +1775,207 @@
           <w:sz w:val="24"/>
           <w:szCs w:val="24"/>
         </w:rPr>
-        <w:t>task.run()</w:t>
-      </w:r>
-      <w:r>
-        <w:rPr>
-          <w:rFonts w:ascii="Times New Roman" w:hAnsi="Times New Roman" w:cs="Times New Roman"/>
-          <w:sz w:val="24"/>
-          <w:szCs w:val="24"/>
-        </w:rPr>
-        <w:t xml:space="preserve"> pour que chaque processus exécute  le calcul des distance de pixel. Par contre, nous avons rencontré un problème lors d’une modification d’une de nos variables lors des calculs des lignes. Il a donc fallu corriger ce problème en ajoutant un lock pour garantir qu’un thread n’entre pas dans cette section critique du code. Alors si un autre thread tenterait d’entrer dans un code verrouillé, il attend, en restant bloqué jusqu’à ce que l’objet soit libéré.</w:t>
+        <w:t>task.run</w:t>
+      </w:r>
+      <w:proofErr w:type="spellEnd"/>
+      <w:r>
+        <w:rPr>
+          <w:rFonts w:ascii="Times New Roman" w:hAnsi="Times New Roman" w:cs="Times New Roman"/>
+          <w:i/>
+          <w:sz w:val="24"/>
+          <w:szCs w:val="24"/>
+        </w:rPr>
+        <w:t>(</w:t>
+      </w:r>
+      <w:proofErr w:type="gramEnd"/>
+      <w:r>
+        <w:rPr>
+          <w:rFonts w:ascii="Times New Roman" w:hAnsi="Times New Roman" w:cs="Times New Roman"/>
+          <w:i/>
+          <w:sz w:val="24"/>
+          <w:szCs w:val="24"/>
+        </w:rPr>
+        <w:t>)</w:t>
+      </w:r>
+      <w:r>
+        <w:rPr>
+          <w:rFonts w:ascii="Times New Roman" w:hAnsi="Times New Roman" w:cs="Times New Roman"/>
+          <w:sz w:val="24"/>
+          <w:szCs w:val="24"/>
+        </w:rPr>
+        <w:t xml:space="preserve"> pour que chaque processus exécute  le calcul des distance de pixel. Par contre, nous avons rencontré un problème lors d’une modification d’une de nos variables lors des calculs des lignes. Il </w:t>
+      </w:r>
+      <w:r>
+        <w:rPr>
+          <w:rFonts w:ascii="Times New Roman" w:hAnsi="Times New Roman" w:cs="Times New Roman"/>
+          <w:sz w:val="24"/>
+          <w:szCs w:val="24"/>
+        </w:rPr>
+        <w:t xml:space="preserve">nous </w:t>
+      </w:r>
+      <w:r>
+        <w:rPr>
+          <w:rFonts w:ascii="Times New Roman" w:hAnsi="Times New Roman" w:cs="Times New Roman"/>
+          <w:sz w:val="24"/>
+          <w:szCs w:val="24"/>
+        </w:rPr>
+        <w:t>a donc fallu corriger ce problème en ajoutant un lock pour garantir qu’un thread n’entre pas dans cette section critique du code. Alors si un autre thread tenterait d’entrer dans un code verrouillé, il attend, en restant bloqué jusqu’à ce que l’objet soit libéré</w:t>
+      </w:r>
+      <w:bookmarkStart w:id="3" w:name="_GoBack"/>
+      <w:bookmarkEnd w:id="3"/>
+      <w:r>
+        <w:rPr>
+          <w:rFonts w:ascii="Times New Roman" w:hAnsi="Times New Roman" w:cs="Times New Roman"/>
+          <w:sz w:val="24"/>
+          <w:szCs w:val="24"/>
+        </w:rPr>
+        <w:t>.</w:t>
+      </w:r>
+    </w:p>
+    <w:p>
+      <w:pPr>
+        <w:spacing w:line="360" w:lineRule="auto"/>
+        <w:jc w:val="both"/>
+        <w:rPr>
+          <w:rFonts w:ascii="Times New Roman" w:hAnsi="Times New Roman" w:cs="Times New Roman"/>
+          <w:sz w:val="24"/>
+          <w:szCs w:val="24"/>
+        </w:rPr>
+      </w:pPr>
+    </w:p>
+    <w:p>
+      <w:pPr>
+        <w:spacing w:line="360" w:lineRule="auto"/>
+        <w:jc w:val="both"/>
+        <w:rPr>
+          <w:rFonts w:ascii="Times New Roman" w:hAnsi="Times New Roman" w:cs="Times New Roman"/>
+          <w:sz w:val="24"/>
+          <w:szCs w:val="24"/>
+        </w:rPr>
+      </w:pPr>
+      <w:r>
+        <w:rPr>
+          <w:rFonts w:ascii="Times New Roman" w:hAnsi="Times New Roman" w:cs="Times New Roman"/>
+          <w:sz w:val="24"/>
+          <w:szCs w:val="24"/>
+        </w:rPr>
+        <w:t xml:space="preserve">En comparant la stratégie </w:t>
+      </w:r>
+      <w:proofErr w:type="spellStart"/>
+      <w:r>
+        <w:rPr>
+          <w:rFonts w:ascii="Times New Roman" w:hAnsi="Times New Roman" w:cs="Times New Roman"/>
+          <w:sz w:val="24"/>
+          <w:szCs w:val="24"/>
+        </w:rPr>
+        <w:t>MultiThread</w:t>
+      </w:r>
+      <w:proofErr w:type="spellEnd"/>
+      <w:r>
+        <w:rPr>
+          <w:rFonts w:ascii="Times New Roman" w:hAnsi="Times New Roman" w:cs="Times New Roman"/>
+          <w:sz w:val="24"/>
+          <w:szCs w:val="24"/>
+        </w:rPr>
+        <w:t xml:space="preserve"> avec la stratégie </w:t>
+      </w:r>
+      <w:proofErr w:type="spellStart"/>
+      <w:r>
+        <w:rPr>
+          <w:rFonts w:ascii="Times New Roman" w:hAnsi="Times New Roman" w:cs="Times New Roman"/>
+          <w:sz w:val="24"/>
+          <w:szCs w:val="24"/>
+        </w:rPr>
+        <w:t>SingleThread</w:t>
+      </w:r>
+      <w:proofErr w:type="spellEnd"/>
+      <w:r>
+        <w:rPr>
+          <w:rFonts w:ascii="Times New Roman" w:hAnsi="Times New Roman" w:cs="Times New Roman"/>
+          <w:sz w:val="24"/>
+          <w:szCs w:val="24"/>
+        </w:rPr>
+        <w:t xml:space="preserve">, on constate que la stratégie </w:t>
+      </w:r>
+      <w:proofErr w:type="spellStart"/>
+      <w:r>
+        <w:rPr>
+          <w:rFonts w:ascii="Times New Roman" w:hAnsi="Times New Roman" w:cs="Times New Roman"/>
+          <w:sz w:val="24"/>
+          <w:szCs w:val="24"/>
+        </w:rPr>
+        <w:t>MutiThread</w:t>
+      </w:r>
+      <w:proofErr w:type="spellEnd"/>
+      <w:r>
+        <w:rPr>
+          <w:rFonts w:ascii="Times New Roman" w:hAnsi="Times New Roman" w:cs="Times New Roman"/>
+          <w:sz w:val="24"/>
+          <w:szCs w:val="24"/>
+        </w:rPr>
+        <w:t xml:space="preserve"> est systématiquement plus rapide que la stratégie </w:t>
+      </w:r>
+      <w:proofErr w:type="spellStart"/>
+      <w:r>
+        <w:rPr>
+          <w:rFonts w:ascii="Times New Roman" w:hAnsi="Times New Roman" w:cs="Times New Roman"/>
+          <w:sz w:val="24"/>
+          <w:szCs w:val="24"/>
+        </w:rPr>
+        <w:t>SingleThread</w:t>
+      </w:r>
+      <w:proofErr w:type="spellEnd"/>
+      <w:r>
+        <w:rPr>
+          <w:rFonts w:ascii="Times New Roman" w:hAnsi="Times New Roman" w:cs="Times New Roman"/>
+          <w:sz w:val="24"/>
+          <w:szCs w:val="24"/>
+        </w:rPr>
+        <w:t xml:space="preserve">. En effet, le temps d’exécution de la méthode </w:t>
+      </w:r>
+      <w:proofErr w:type="spellStart"/>
+      <w:r>
+        <w:rPr>
+          <w:rFonts w:ascii="Times New Roman" w:hAnsi="Times New Roman" w:cs="Times New Roman"/>
+          <w:sz w:val="24"/>
+          <w:szCs w:val="24"/>
+        </w:rPr>
+        <w:t>MultiThread</w:t>
+      </w:r>
+      <w:proofErr w:type="spellEnd"/>
+      <w:r>
+        <w:rPr>
+          <w:rFonts w:ascii="Times New Roman" w:hAnsi="Times New Roman" w:cs="Times New Roman"/>
+          <w:sz w:val="24"/>
+          <w:szCs w:val="24"/>
+        </w:rPr>
+        <w:t xml:space="preserve"> varie d’environ 60 à 100ms alors que la version </w:t>
+      </w:r>
+      <w:proofErr w:type="spellStart"/>
+      <w:r>
+        <w:rPr>
+          <w:rFonts w:ascii="Times New Roman" w:hAnsi="Times New Roman" w:cs="Times New Roman"/>
+          <w:sz w:val="24"/>
+          <w:szCs w:val="24"/>
+        </w:rPr>
+        <w:t>SingleThread</w:t>
+      </w:r>
+      <w:proofErr w:type="spellEnd"/>
+      <w:r>
+        <w:rPr>
+          <w:rFonts w:ascii="Times New Roman" w:hAnsi="Times New Roman" w:cs="Times New Roman"/>
+          <w:sz w:val="24"/>
+          <w:szCs w:val="24"/>
+        </w:rPr>
+        <w:t xml:space="preserve"> varie d’environ 160 à 220ms. Par contre, cette différence est plutôt petite. Cela est dû au fait que le calcul parallélisé est plutôt petit (20 calculs de différence). Si nous comparerions de plus grandes images, nous gagnerions beaucoup plus à employer la méthode parallèle.</w:t>
+      </w:r>
+      <w:r>
+        <w:rPr>
+          <w:rFonts w:ascii="Times New Roman" w:hAnsi="Times New Roman" w:cs="Times New Roman"/>
+          <w:sz w:val="24"/>
+          <w:szCs w:val="24"/>
+        </w:rPr>
+        <w:br w:type="page"/>
       </w:r>
     </w:p>
     <w:p>
@@ -1426,16 +1992,17 @@
           <w:szCs w:val="36"/>
         </w:rPr>
       </w:pPr>
-      <w:bookmarkStart w:id="3" w:name="_Toc520724985"/>
+      <w:bookmarkStart w:id="4" w:name="_Toc520724985"/>
       <w:r>
         <w:rPr>
           <w:rFonts w:ascii="Times New Roman" w:eastAsia="Times New Roman" w:hAnsi="Times New Roman" w:cs="Times New Roman"/>
           <w:sz w:val="36"/>
           <w:szCs w:val="36"/>
         </w:rPr>
+        <w:lastRenderedPageBreak/>
         <w:t>Références</w:t>
       </w:r>
-      <w:bookmarkEnd w:id="3"/>
+      <w:bookmarkEnd w:id="4"/>
     </w:p>
     <w:p>
       <w:hyperlink r:id="rId8" w:history="1">
@@ -1516,8 +2083,6 @@
           <w:t>https://msdn.microsoft.com/en-us/library/system.drawing.bitmap(v=vs.110).aspx</w:t>
         </w:r>
       </w:hyperlink>
-      <w:bookmarkStart w:id="4" w:name="_GoBack"/>
-      <w:bookmarkEnd w:id="4"/>
     </w:p>
     <w:p>
       <w:hyperlink r:id="rId16" w:history="1">
@@ -1625,7 +2190,7 @@
       <w:rPr>
         <w:noProof/>
       </w:rPr>
-      <w:t>3</w:t>
+      <w:t>4</w:t>
     </w:r>
     <w:r>
       <w:fldChar w:fldCharType="end"/>
@@ -3097,7 +3662,7 @@
 </file>
 
 <file path=customXml/itemProps1.xml><?xml version="1.0" encoding="utf-8"?>
-<ds:datastoreItem xmlns:ds="http://schemas.openxmlformats.org/officeDocument/2006/customXml" ds:itemID="{957A8396-A667-4789-80E1-FEB02DB3A10F}">
+<ds:datastoreItem xmlns:ds="http://schemas.openxmlformats.org/officeDocument/2006/customXml" ds:itemID="{BD146BD7-AFF5-4D21-B8AC-44A54956AF4C}">
   <ds:schemaRefs>
     <ds:schemaRef ds:uri="http://schemas.openxmlformats.org/officeDocument/2006/bibliography"/>
   </ds:schemaRefs>

</xml_diff>